<commit_message>
[TASK] - modified docx templates, set posipility test config with .env
</commit_message>
<xml_diff>
--- a/public/data/abc.docx
+++ b/public/data/abc.docx
@@ -158,7 +158,7 @@
           <w:szCs w:val="24"/>
           <w:lang w:eastAsia="ru-RU"/>
         </w:rPr>
-        <w:t xml:space="preserve"> г. </w:t>
+        <w:t xml:space="preserve">г. </w:t>
       </w:r>
     </w:p>
     <w:p>
@@ -3555,8 +3555,8 @@
         <w:gridCol w:w="2628"/>
         <w:gridCol w:w="2124"/>
         <w:gridCol w:w="236"/>
-        <w:gridCol w:w="2373"/>
-        <w:gridCol w:w="2431"/>
+        <w:gridCol w:w="2372"/>
+        <w:gridCol w:w="2432"/>
       </w:tblGrid>
       <w:tr>
         <w:trPr/>
@@ -4748,7 +4748,7 @@
         </w:tc>
         <w:tc>
           <w:tcPr>
-            <w:tcW w:w="2373" w:type="dxa"/>
+            <w:tcW w:w="2372" w:type="dxa"/>
             <w:tcBorders>
               <w:top w:val="single" w:sz="4" w:space="0" w:color="000000"/>
               <w:left w:val="single" w:sz="4" w:space="0" w:color="000000"/>
@@ -4806,7 +4806,7 @@
         </w:tc>
         <w:tc>
           <w:tcPr>
-            <w:tcW w:w="2431" w:type="dxa"/>
+            <w:tcW w:w="2432" w:type="dxa"/>
             <w:tcBorders>
               <w:top w:val="single" w:sz="4" w:space="0" w:color="000000"/>
               <w:left w:val="single" w:sz="4" w:space="0" w:color="000000"/>

</xml_diff>